<commit_message>
Fix test_index_route and ensure tests pass
</commit_message>
<xml_diff>
--- a/CREATE TABLE MYSQL.docx
+++ b/CREATE TABLE MYSQL.docx
@@ -177,6 +177,42 @@
     </w:p>
     <w:p/>
     <w:p>
+      <w:r>
+        <w:lastRenderedPageBreak/>
+        <w:t>INSERT INTO Reservations (passenger_id, flight_id, ticket_status)</w:t>
+      </w:r>
+    </w:p>
+    <w:p>
+      <w:r>
+        <w:t>VALUES</w:t>
+      </w:r>
+    </w:p>
+    <w:p>
+      <w:r>
+        <w:t>(1, 1, 'booked'),</w:t>
+      </w:r>
+    </w:p>
+    <w:p>
+      <w:r>
+        <w:t>(2, 2, 'booked'),</w:t>
+      </w:r>
+    </w:p>
+    <w:p>
+      <w:r>
+        <w:t>(3, 3, 'booked'),</w:t>
+      </w:r>
+    </w:p>
+    <w:p>
+      <w:r>
+        <w:t>(4, 4, 'booked'</w:t>
+      </w:r>
+      <w:proofErr w:type="gramStart"/>
+      <w:r>
+        <w:t>);</w:t>
+      </w:r>
+      <w:proofErr w:type="gramEnd"/>
+    </w:p>
+    <w:p>
       <w:pPr>
         <w:shd w:val="clear" w:color="auto" w:fill="181818"/>
         <w:spacing w:after="240" w:line="240" w:lineRule="auto"/>
@@ -198,7 +234,6 @@
           <w:szCs w:val="20"/>
           <w14:ligatures w14:val="none"/>
         </w:rPr>
-        <w:lastRenderedPageBreak/>
         <w:t>The error </w:t>
       </w:r>
       <w:r>
@@ -791,6 +826,7 @@
           <w:kern w:val="0"/>
           <w14:ligatures w14:val="none"/>
         </w:rPr>
+        <w:lastRenderedPageBreak/>
         <w:t>3. Drop and Recreate the Table (If Necessary)</w:t>
       </w:r>
     </w:p>
@@ -971,7 +1007,6 @@
           <w:szCs w:val="20"/>
           <w:shd w:val="clear" w:color="auto" w:fill="181818"/>
         </w:rPr>
-        <w:lastRenderedPageBreak/>
         <w:t>Then, recreate the table with the correct structure:</w:t>
       </w:r>
     </w:p>
@@ -1265,6 +1300,7 @@
           <w:szCs w:val="20"/>
           <w14:ligatures w14:val="none"/>
         </w:rPr>
+        <w:lastRenderedPageBreak/>
         <w:t>If the </w:t>
       </w:r>
       <w:r>
@@ -1421,7 +1457,6 @@
     </w:p>
     <w:p>
       <w:r>
-        <w:lastRenderedPageBreak/>
         <w:t>ADD COLUMN departure_time TIME NOT NULL,</w:t>
       </w:r>
     </w:p>
@@ -1609,6 +1644,7 @@
           <w:szCs w:val="21"/>
           <w14:ligatures w14:val="none"/>
         </w:rPr>
+        <w:lastRenderedPageBreak/>
         <w:t>Best Practice: Normalize Your Database</w:t>
       </w:r>
     </w:p>
@@ -1921,7 +1957,6 @@
           <w:kern w:val="0"/>
           <w14:ligatures w14:val="none"/>
         </w:rPr>
-        <w:lastRenderedPageBreak/>
         <w:t>Reservations Table</w:t>
       </w:r>
       <w:r>
@@ -2418,6 +2453,7 @@
           <w:kern w:val="0"/>
           <w14:ligatures w14:val="none"/>
         </w:rPr>
+        <w:lastRenderedPageBreak/>
         <w:t>Let me know if you need help with the SQL commands or updating your Flask application to work with the new table structure!</w:t>
       </w:r>
     </w:p>
@@ -2630,7 +2666,6 @@
           <w:bdr w:val="none" w:sz="0" w:space="0" w:color="auto" w:frame="1"/>
           <w14:ligatures w14:val="none"/>
         </w:rPr>
-        <w:lastRenderedPageBreak/>
         <w:t>I found the "</w:t>
       </w:r>
       <w:proofErr w:type="spellStart"/>

</xml_diff>